<commit_message>
Tests up to 20 pass now
</commit_message>
<xml_diff>
--- a/res/DescriptionTestFiles.docx
+++ b/res/DescriptionTestFiles.docx
@@ -140,7 +140,7 @@
         </w:numPr>
       </w:pPr>
       <w:r>
-        <w:t>Current file not working</w:t>
+        <w:t>Good</w:t>
       </w:r>
     </w:p>
     <w:p>
@@ -176,18 +176,7 @@
         </w:numPr>
       </w:pPr>
       <w:r>
-        <w:t>Works</w:t>
-      </w:r>
-      <w:r>
-        <w:t xml:space="preserve"> (but I don’t think </w:t>
-      </w:r>
-      <w:proofErr w:type="spellStart"/>
-      <w:r>
-        <w:t>its</w:t>
-      </w:r>
-      <w:proofErr w:type="spellEnd"/>
-      <w:r>
-        <w:t xml:space="preserve"> working correctly)</w:t>
+        <w:t>Good</w:t>
       </w:r>
     </w:p>
     <w:p>
@@ -223,7 +212,7 @@
         </w:numPr>
       </w:pPr>
       <w:r>
-        <w:t>Same as test4 test5</w:t>
+        <w:t>Fails</w:t>
       </w:r>
     </w:p>
     <w:p>

</xml_diff>

<commit_message>
Passes all test files except for test6
</commit_message>
<xml_diff>
--- a/res/DescriptionTestFiles.docx
+++ b/res/DescriptionTestFiles.docx
@@ -397,7 +397,7 @@
         </w:numPr>
       </w:pPr>
       <w:r>
-        <w:t xml:space="preserve">Divide by zero error </w:t>
+        <w:t>Works</w:t>
       </w:r>
     </w:p>
     <w:p>
@@ -433,7 +433,7 @@
         </w:numPr>
       </w:pPr>
       <w:r>
-        <w:t>Divide by zero error</w:t>
+        <w:t>Works</w:t>
       </w:r>
     </w:p>
     <w:p>
@@ -469,7 +469,7 @@
         </w:numPr>
       </w:pPr>
       <w:r>
-        <w:t>Divide by zero error</w:t>
+        <w:t>Works</w:t>
       </w:r>
     </w:p>
     <w:p>
@@ -493,39 +493,31 @@
         </w:numPr>
       </w:pPr>
       <w:r>
-        <w:t xml:space="preserve">CPSC 101 LEC 09 provided but </w:t>
-      </w:r>
-      <w:proofErr w:type="spellStart"/>
-      <w:r>
-        <w:t>its</w:t>
-      </w:r>
-      <w:proofErr w:type="spellEnd"/>
-      <w:r>
-        <w:t xml:space="preserve"> no evening course slot is provided, we are still given an answer (Expecting error)</w:t>
-      </w:r>
-    </w:p>
-    <w:p>
-      <w:pPr>
-        <w:pStyle w:val="ListParagraph"/>
-        <w:numPr>
-          <w:ilvl w:val="0"/>
+        <w:t>Works</w:t>
+      </w:r>
+    </w:p>
+    <w:p>
+      <w:pPr>
+        <w:pStyle w:val="ListParagraph"/>
+        <w:numPr>
+          <w:ilvl w:val="0"/>
+          <w:numId w:val="1"/>
+        </w:numPr>
+      </w:pPr>
+      <w:r>
+        <w:t>Test14.txt</w:t>
+      </w:r>
+    </w:p>
+    <w:p>
+      <w:pPr>
+        <w:pStyle w:val="ListParagraph"/>
+        <w:numPr>
+          <w:ilvl w:val="1"/>
           <w:numId w:val="1"/>
         </w:numPr>
       </w:pPr>
       <w:r>
         <w:lastRenderedPageBreak/>
-        <w:t>Test14.txt</w:t>
-      </w:r>
-    </w:p>
-    <w:p>
-      <w:pPr>
-        <w:pStyle w:val="ListParagraph"/>
-        <w:numPr>
-          <w:ilvl w:val="1"/>
-          <w:numId w:val="1"/>
-        </w:numPr>
-      </w:pPr>
-      <w:r>
         <w:t>More tests for preferences</w:t>
       </w:r>
     </w:p>
@@ -569,27 +561,325 @@
       <w:pPr>
         <w:pStyle w:val="ListParagraph"/>
         <w:numPr>
+          <w:ilvl w:val="3"/>
+          <w:numId w:val="1"/>
+        </w:numPr>
+      </w:pPr>
+      <w:r>
+        <w:t>Works</w:t>
+      </w:r>
+    </w:p>
+    <w:p>
+      <w:pPr>
+        <w:pStyle w:val="ListParagraph"/>
+        <w:numPr>
+          <w:ilvl w:val="0"/>
+          <w:numId w:val="1"/>
+        </w:numPr>
+      </w:pPr>
+      <w:r>
+        <w:t>Test16.txt</w:t>
+      </w:r>
+    </w:p>
+    <w:p>
+      <w:pPr>
+        <w:pStyle w:val="ListParagraph"/>
+        <w:numPr>
+          <w:ilvl w:val="1"/>
+          <w:numId w:val="1"/>
+        </w:numPr>
+      </w:pPr>
+      <w:r>
+        <w:t>Testing pairing</w:t>
+      </w:r>
+    </w:p>
+    <w:p>
+      <w:pPr>
+        <w:pStyle w:val="ListParagraph"/>
+        <w:numPr>
+          <w:ilvl w:val="3"/>
+          <w:numId w:val="1"/>
+        </w:numPr>
+      </w:pPr>
+      <w:r>
+        <w:t>Work</w:t>
+      </w:r>
+    </w:p>
+    <w:p>
+      <w:pPr>
+        <w:pStyle w:val="ListParagraph"/>
+        <w:numPr>
+          <w:ilvl w:val="0"/>
+          <w:numId w:val="1"/>
+        </w:numPr>
+      </w:pPr>
+      <w:r>
+        <w:t>Test17.txt</w:t>
+      </w:r>
+    </w:p>
+    <w:p>
+      <w:pPr>
+        <w:pStyle w:val="ListParagraph"/>
+        <w:numPr>
+          <w:ilvl w:val="1"/>
+          <w:numId w:val="1"/>
+        </w:numPr>
+      </w:pPr>
+      <w:r>
+        <w:t>Testing not compatible</w:t>
+      </w:r>
+    </w:p>
+    <w:p>
+      <w:pPr>
+        <w:pStyle w:val="ListParagraph"/>
+        <w:numPr>
+          <w:ilvl w:val="3"/>
+          <w:numId w:val="1"/>
+        </w:numPr>
+      </w:pPr>
+      <w:r>
+        <w:t>Works</w:t>
+      </w:r>
+    </w:p>
+    <w:p>
+      <w:pPr>
+        <w:pStyle w:val="ListParagraph"/>
+        <w:numPr>
+          <w:ilvl w:val="0"/>
+          <w:numId w:val="1"/>
+        </w:numPr>
+      </w:pPr>
+      <w:r>
+        <w:t>Test18.txt</w:t>
+      </w:r>
+    </w:p>
+    <w:p>
+      <w:pPr>
+        <w:pStyle w:val="ListParagraph"/>
+        <w:numPr>
+          <w:ilvl w:val="3"/>
+          <w:numId w:val="1"/>
+        </w:numPr>
+      </w:pPr>
+      <w:r>
+        <w:t>Good</w:t>
+      </w:r>
+    </w:p>
+    <w:p>
+      <w:pPr>
+        <w:pStyle w:val="ListParagraph"/>
+        <w:numPr>
+          <w:ilvl w:val="0"/>
+          <w:numId w:val="1"/>
+        </w:numPr>
+      </w:pPr>
+      <w:r>
+        <w:t>Test19.txt</w:t>
+      </w:r>
+    </w:p>
+    <w:p>
+      <w:pPr>
+        <w:pStyle w:val="ListParagraph"/>
+        <w:numPr>
+          <w:ilvl w:val="3"/>
+          <w:numId w:val="1"/>
+        </w:numPr>
+      </w:pPr>
+      <w:r>
+        <w:t>Good</w:t>
+      </w:r>
+    </w:p>
+    <w:p>
+      <w:pPr>
+        <w:pStyle w:val="ListParagraph"/>
+        <w:numPr>
+          <w:ilvl w:val="0"/>
+          <w:numId w:val="1"/>
+        </w:numPr>
+      </w:pPr>
+      <w:r>
+        <w:t>Test20.txt</w:t>
+      </w:r>
+    </w:p>
+    <w:p>
+      <w:pPr>
+        <w:pStyle w:val="ListParagraph"/>
+        <w:numPr>
+          <w:ilvl w:val="3"/>
+          <w:numId w:val="1"/>
+        </w:numPr>
+      </w:pPr>
+      <w:r>
+        <w:t>Good</w:t>
+      </w:r>
+    </w:p>
+    <w:p>
+      <w:pPr>
+        <w:pStyle w:val="ListParagraph"/>
+        <w:numPr>
+          <w:ilvl w:val="0"/>
+          <w:numId w:val="1"/>
+        </w:numPr>
+      </w:pPr>
+      <w:r>
+        <w:t>Test21.txt</w:t>
+      </w:r>
+    </w:p>
+    <w:p>
+      <w:pPr>
+        <w:pStyle w:val="ListParagraph"/>
+        <w:numPr>
+          <w:ilvl w:val="3"/>
+          <w:numId w:val="1"/>
+        </w:numPr>
+      </w:pPr>
+      <w:r>
+        <w:t>Works</w:t>
+      </w:r>
+    </w:p>
+    <w:p>
+      <w:pPr>
+        <w:pStyle w:val="ListParagraph"/>
+        <w:numPr>
+          <w:ilvl w:val="0"/>
+          <w:numId w:val="1"/>
+        </w:numPr>
+      </w:pPr>
+      <w:r>
+        <w:t>Test22.txt</w:t>
+      </w:r>
+    </w:p>
+    <w:p>
+      <w:pPr>
+        <w:pStyle w:val="ListParagraph"/>
+        <w:numPr>
+          <w:ilvl w:val="3"/>
+          <w:numId w:val="1"/>
+        </w:numPr>
+      </w:pPr>
+      <w:r>
+        <w:t>Good</w:t>
+      </w:r>
+    </w:p>
+    <w:p>
+      <w:pPr>
+        <w:pStyle w:val="ListParagraph"/>
+        <w:numPr>
+          <w:ilvl w:val="0"/>
+          <w:numId w:val="1"/>
+        </w:numPr>
+      </w:pPr>
+      <w:r>
+        <w:t>Test23.txt</w:t>
+      </w:r>
+    </w:p>
+    <w:p>
+      <w:pPr>
+        <w:pStyle w:val="ListParagraph"/>
+        <w:numPr>
+          <w:ilvl w:val="3"/>
+          <w:numId w:val="1"/>
+        </w:numPr>
+      </w:pPr>
+      <w:r>
+        <w:t>Good</w:t>
+      </w:r>
+    </w:p>
+    <w:p/>
+    <w:p>
+      <w:pPr>
+        <w:pStyle w:val="ListParagraph"/>
+        <w:numPr>
+          <w:ilvl w:val="0"/>
+          <w:numId w:val="1"/>
+        </w:numPr>
+      </w:pPr>
+      <w:r>
+        <w:t>Test24.txt</w:t>
+      </w:r>
+    </w:p>
+    <w:p>
+      <w:pPr>
+        <w:pStyle w:val="ListParagraph"/>
+        <w:numPr>
+          <w:ilvl w:val="1"/>
+          <w:numId w:val="1"/>
+        </w:numPr>
+      </w:pPr>
+      <w:r>
+        <w:t>Index out of bounds error</w:t>
+      </w:r>
+    </w:p>
+    <w:p>
+      <w:pPr>
+        <w:pStyle w:val="ListParagraph"/>
+        <w:numPr>
+          <w:ilvl w:val="3"/>
+          <w:numId w:val="1"/>
+        </w:numPr>
+      </w:pPr>
+      <w:r>
+        <w:t>Works</w:t>
+      </w:r>
+    </w:p>
+    <w:p>
+      <w:pPr>
+        <w:pStyle w:val="ListParagraph"/>
+        <w:numPr>
+          <w:ilvl w:val="0"/>
+          <w:numId w:val="1"/>
+        </w:numPr>
+      </w:pPr>
+      <w:r>
+        <w:t>Test25.txt</w:t>
+      </w:r>
+    </w:p>
+    <w:p>
+      <w:pPr>
+        <w:pStyle w:val="ListParagraph"/>
+        <w:numPr>
+          <w:ilvl w:val="1"/>
+          <w:numId w:val="1"/>
+        </w:numPr>
+      </w:pPr>
+      <w:r>
+        <w:t>Good</w:t>
+      </w:r>
+    </w:p>
+    <w:p>
+      <w:pPr>
+        <w:pStyle w:val="ListParagraph"/>
+        <w:numPr>
+          <w:ilvl w:val="0"/>
+          <w:numId w:val="1"/>
+        </w:numPr>
+      </w:pPr>
+      <w:r>
+        <w:t>Test26.txt</w:t>
+      </w:r>
+    </w:p>
+    <w:p>
+      <w:pPr>
+        <w:pStyle w:val="ListParagraph"/>
+        <w:numPr>
+          <w:ilvl w:val="1"/>
+          <w:numId w:val="1"/>
+        </w:numPr>
+      </w:pPr>
+      <w:r>
+        <w:t>Index out of bounds error</w:t>
+      </w:r>
+    </w:p>
+    <w:p>
+      <w:pPr>
+        <w:pStyle w:val="ListParagraph"/>
+        <w:numPr>
           <w:ilvl w:val="2"/>
           <w:numId w:val="1"/>
         </w:numPr>
       </w:pPr>
       <w:r>
-        <w:t>Index out of bound error</w:t>
-      </w:r>
-    </w:p>
-    <w:p>
-      <w:pPr>
-        <w:pStyle w:val="ListParagraph"/>
-        <w:numPr>
-          <w:ilvl w:val="2"/>
-          <w:numId w:val="1"/>
-        </w:numPr>
-      </w:pPr>
-      <w:r>
-        <w:t xml:space="preserve">Line 48 in Crossover.java </w:t>
-      </w:r>
-      <w:r>
-        <w:tab/>
+        <w:t>Line 113 in Constr.java</w:t>
       </w:r>
     </w:p>
     <w:p>
@@ -616,31 +906,31 @@
       <w:proofErr w:type="spellEnd"/>
       <w:proofErr w:type="gramEnd"/>
       <w:r>
-        <w:t>(), so index out of bounds error</w:t>
-      </w:r>
-    </w:p>
-    <w:p>
-      <w:pPr>
-        <w:pStyle w:val="ListParagraph"/>
-        <w:numPr>
-          <w:ilvl w:val="0"/>
-          <w:numId w:val="1"/>
-        </w:numPr>
-      </w:pPr>
-      <w:r>
-        <w:t>Test16.txt</w:t>
-      </w:r>
-    </w:p>
-    <w:p>
-      <w:pPr>
-        <w:pStyle w:val="ListParagraph"/>
-        <w:numPr>
-          <w:ilvl w:val="1"/>
-          <w:numId w:val="1"/>
-        </w:numPr>
-      </w:pPr>
-      <w:r>
-        <w:t>Testing pairing</w:t>
+        <w:t>()</w:t>
+      </w:r>
+    </w:p>
+    <w:p>
+      <w:pPr>
+        <w:pStyle w:val="ListParagraph"/>
+        <w:numPr>
+          <w:ilvl w:val="0"/>
+          <w:numId w:val="1"/>
+        </w:numPr>
+      </w:pPr>
+      <w:r>
+        <w:t>Test27.txt</w:t>
+      </w:r>
+    </w:p>
+    <w:p>
+      <w:pPr>
+        <w:pStyle w:val="ListParagraph"/>
+        <w:numPr>
+          <w:ilvl w:val="1"/>
+          <w:numId w:val="1"/>
+        </w:numPr>
+      </w:pPr>
+      <w:r>
+        <w:t>Index out of bounds error</w:t>
       </w:r>
     </w:p>
     <w:p>
@@ -652,22 +942,7 @@
         </w:numPr>
       </w:pPr>
       <w:r>
-        <w:t>Index out of bound error</w:t>
-      </w:r>
-    </w:p>
-    <w:p>
-      <w:pPr>
-        <w:pStyle w:val="ListParagraph"/>
-        <w:numPr>
-          <w:ilvl w:val="2"/>
-          <w:numId w:val="1"/>
-        </w:numPr>
-      </w:pPr>
-      <w:r>
-        <w:t xml:space="preserve">Line 48 in Crossover.java </w:t>
-      </w:r>
-      <w:r>
-        <w:tab/>
+        <w:t>Line 113 in Constr.java</w:t>
       </w:r>
     </w:p>
     <w:p>
@@ -694,31 +969,31 @@
       <w:proofErr w:type="spellEnd"/>
       <w:proofErr w:type="gramEnd"/>
       <w:r>
-        <w:t>(), so index out of bounds error</w:t>
-      </w:r>
-    </w:p>
-    <w:p>
-      <w:pPr>
-        <w:pStyle w:val="ListParagraph"/>
-        <w:numPr>
-          <w:ilvl w:val="0"/>
-          <w:numId w:val="1"/>
-        </w:numPr>
-      </w:pPr>
-      <w:r>
-        <w:t>Test17.txt</w:t>
-      </w:r>
-    </w:p>
-    <w:p>
-      <w:pPr>
-        <w:pStyle w:val="ListParagraph"/>
-        <w:numPr>
-          <w:ilvl w:val="1"/>
-          <w:numId w:val="1"/>
-        </w:numPr>
-      </w:pPr>
-      <w:r>
-        <w:t>Testing not compatible</w:t>
+        <w:t>()</w:t>
+      </w:r>
+    </w:p>
+    <w:p>
+      <w:pPr>
+        <w:pStyle w:val="ListParagraph"/>
+        <w:numPr>
+          <w:ilvl w:val="0"/>
+          <w:numId w:val="1"/>
+        </w:numPr>
+      </w:pPr>
+      <w:r>
+        <w:t>Test28.txt</w:t>
+      </w:r>
+    </w:p>
+    <w:p>
+      <w:pPr>
+        <w:pStyle w:val="ListParagraph"/>
+        <w:numPr>
+          <w:ilvl w:val="1"/>
+          <w:numId w:val="1"/>
+        </w:numPr>
+      </w:pPr>
+      <w:r>
+        <w:t>Index out of bounds error</w:t>
       </w:r>
     </w:p>
     <w:p>
@@ -730,19 +1005,10 @@
         </w:numPr>
       </w:pPr>
       <w:r>
-        <w:t>Index out of bound error</w:t>
-      </w:r>
-    </w:p>
-    <w:p>
-      <w:pPr>
-        <w:pStyle w:val="ListParagraph"/>
-        <w:numPr>
-          <w:ilvl w:val="2"/>
-          <w:numId w:val="1"/>
-        </w:numPr>
-      </w:pPr>
-      <w:r>
-        <w:t>Line 113 in Constr.java</w:t>
+        <w:t xml:space="preserve">Line 48 in Crossover.java </w:t>
+      </w:r>
+      <w:r>
+        <w:tab/>
       </w:r>
     </w:p>
     <w:p>
@@ -769,19 +1035,19 @@
       <w:proofErr w:type="spellEnd"/>
       <w:proofErr w:type="gramEnd"/>
       <w:r>
-        <w:t>()</w:t>
-      </w:r>
-    </w:p>
-    <w:p>
-      <w:pPr>
-        <w:pStyle w:val="ListParagraph"/>
-        <w:numPr>
-          <w:ilvl w:val="0"/>
-          <w:numId w:val="1"/>
-        </w:numPr>
-      </w:pPr>
-      <w:r>
-        <w:t>Test18.txt</w:t>
+        <w:t>(), so index out of bounds error</w:t>
+      </w:r>
+    </w:p>
+    <w:p>
+      <w:pPr>
+        <w:pStyle w:val="ListParagraph"/>
+        <w:numPr>
+          <w:ilvl w:val="0"/>
+          <w:numId w:val="1"/>
+        </w:numPr>
+      </w:pPr>
+      <w:r>
+        <w:t>Test29.txt</w:t>
       </w:r>
     </w:p>
     <w:p>
@@ -805,690 +1071,7 @@
         </w:numPr>
       </w:pPr>
       <w:r>
-        <w:t xml:space="preserve">Line 48 in Crossover.java </w:t>
-      </w:r>
-      <w:r>
-        <w:tab/>
-      </w:r>
-    </w:p>
-    <w:p>
-      <w:pPr>
-        <w:pStyle w:val="ListParagraph"/>
-        <w:numPr>
-          <w:ilvl w:val="3"/>
-          <w:numId w:val="1"/>
-        </w:numPr>
-      </w:pPr>
-      <w:proofErr w:type="spellStart"/>
-      <w:r>
-        <w:t>courseLabs.size</w:t>
-      </w:r>
-      <w:proofErr w:type="spellEnd"/>
-      <w:r>
-        <w:t xml:space="preserve">() &gt; </w:t>
-      </w:r>
-      <w:proofErr w:type="spellStart"/>
-      <w:proofErr w:type="gramStart"/>
-      <w:r>
-        <w:t>slots.size</w:t>
-      </w:r>
-      <w:proofErr w:type="spellEnd"/>
-      <w:proofErr w:type="gramEnd"/>
-      <w:r>
-        <w:t>(), so index out of bounds error</w:t>
-      </w:r>
-    </w:p>
-    <w:p>
-      <w:pPr>
-        <w:pStyle w:val="ListParagraph"/>
-        <w:numPr>
-          <w:ilvl w:val="0"/>
-          <w:numId w:val="1"/>
-        </w:numPr>
-      </w:pPr>
-      <w:r>
-        <w:t>Test19.txt</w:t>
-      </w:r>
-    </w:p>
-    <w:p>
-      <w:pPr>
-        <w:pStyle w:val="ListParagraph"/>
-        <w:numPr>
-          <w:ilvl w:val="1"/>
-          <w:numId w:val="1"/>
-        </w:numPr>
-      </w:pPr>
-      <w:r>
-        <w:t>Index out of bounds error</w:t>
-      </w:r>
-    </w:p>
-    <w:p>
-      <w:pPr>
-        <w:pStyle w:val="ListParagraph"/>
-        <w:numPr>
-          <w:ilvl w:val="2"/>
-          <w:numId w:val="1"/>
-        </w:numPr>
-      </w:pPr>
-      <w:r>
-        <w:t>Line 125 in Constr.java</w:t>
-      </w:r>
-    </w:p>
-    <w:p>
-      <w:pPr>
-        <w:pStyle w:val="ListParagraph"/>
-        <w:numPr>
-          <w:ilvl w:val="3"/>
-          <w:numId w:val="1"/>
-        </w:numPr>
-      </w:pPr>
-      <w:proofErr w:type="spellStart"/>
-      <w:r>
-        <w:t>courseLabs.size</w:t>
-      </w:r>
-      <w:proofErr w:type="spellEnd"/>
-      <w:r>
-        <w:t xml:space="preserve">() &gt; </w:t>
-      </w:r>
-      <w:proofErr w:type="spellStart"/>
-      <w:proofErr w:type="gramStart"/>
-      <w:r>
-        <w:t>slots.size</w:t>
-      </w:r>
-      <w:proofErr w:type="spellEnd"/>
-      <w:proofErr w:type="gramEnd"/>
-      <w:r>
-        <w:t>()</w:t>
-      </w:r>
-    </w:p>
-    <w:p>
-      <w:pPr>
-        <w:pStyle w:val="ListParagraph"/>
-        <w:numPr>
-          <w:ilvl w:val="0"/>
-          <w:numId w:val="1"/>
-        </w:numPr>
-      </w:pPr>
-      <w:r>
-        <w:t>Test20.txt</w:t>
-      </w:r>
-    </w:p>
-    <w:p>
-      <w:pPr>
-        <w:pStyle w:val="ListParagraph"/>
-        <w:numPr>
-          <w:ilvl w:val="1"/>
-          <w:numId w:val="1"/>
-        </w:numPr>
-      </w:pPr>
-      <w:r>
-        <w:t>Index out of bounds error</w:t>
-      </w:r>
-    </w:p>
-    <w:p>
-      <w:pPr>
-        <w:pStyle w:val="ListParagraph"/>
-        <w:numPr>
-          <w:ilvl w:val="2"/>
-          <w:numId w:val="1"/>
-        </w:numPr>
-      </w:pPr>
-      <w:r>
-        <w:t>Index out of bound error</w:t>
-      </w:r>
-    </w:p>
-    <w:p>
-      <w:pPr>
-        <w:pStyle w:val="ListParagraph"/>
-        <w:numPr>
-          <w:ilvl w:val="2"/>
-          <w:numId w:val="1"/>
-        </w:numPr>
-      </w:pPr>
-      <w:r>
-        <w:t xml:space="preserve">Line 48 in Crossover.java </w:t>
-      </w:r>
-      <w:r>
-        <w:tab/>
-      </w:r>
-    </w:p>
-    <w:p>
-      <w:pPr>
-        <w:pStyle w:val="ListParagraph"/>
-        <w:numPr>
-          <w:ilvl w:val="3"/>
-          <w:numId w:val="1"/>
-        </w:numPr>
-      </w:pPr>
-      <w:proofErr w:type="spellStart"/>
-      <w:r>
-        <w:t>courseLabs.size</w:t>
-      </w:r>
-      <w:proofErr w:type="spellEnd"/>
-      <w:r>
-        <w:t xml:space="preserve">() &gt; </w:t>
-      </w:r>
-      <w:proofErr w:type="spellStart"/>
-      <w:proofErr w:type="gramStart"/>
-      <w:r>
-        <w:t>slots.size</w:t>
-      </w:r>
-      <w:proofErr w:type="spellEnd"/>
-      <w:proofErr w:type="gramEnd"/>
-      <w:r>
-        <w:t>(), so index out of bounds error</w:t>
-      </w:r>
-    </w:p>
-    <w:p>
-      <w:pPr>
-        <w:pStyle w:val="ListParagraph"/>
-        <w:numPr>
-          <w:ilvl w:val="0"/>
-          <w:numId w:val="1"/>
-        </w:numPr>
-      </w:pPr>
-      <w:r>
-        <w:t>Test21.txt</w:t>
-      </w:r>
-    </w:p>
-    <w:p>
-      <w:pPr>
-        <w:pStyle w:val="ListParagraph"/>
-        <w:numPr>
-          <w:ilvl w:val="1"/>
-          <w:numId w:val="1"/>
-        </w:numPr>
-      </w:pPr>
-      <w:r>
-        <w:t>Index out of bounds error</w:t>
-      </w:r>
-    </w:p>
-    <w:p>
-      <w:pPr>
-        <w:pStyle w:val="ListParagraph"/>
-        <w:numPr>
-          <w:ilvl w:val="2"/>
-          <w:numId w:val="1"/>
-        </w:numPr>
-      </w:pPr>
-      <w:r>
-        <w:t>Line 113 in Constr.java</w:t>
-      </w:r>
-    </w:p>
-    <w:p>
-      <w:pPr>
-        <w:pStyle w:val="ListParagraph"/>
-        <w:numPr>
-          <w:ilvl w:val="3"/>
-          <w:numId w:val="1"/>
-        </w:numPr>
-      </w:pPr>
-      <w:proofErr w:type="spellStart"/>
-      <w:r>
-        <w:t>courseLabs.size</w:t>
-      </w:r>
-      <w:proofErr w:type="spellEnd"/>
-      <w:r>
-        <w:t xml:space="preserve">() &gt; </w:t>
-      </w:r>
-      <w:proofErr w:type="spellStart"/>
-      <w:proofErr w:type="gramStart"/>
-      <w:r>
-        <w:t>slots.size</w:t>
-      </w:r>
-      <w:proofErr w:type="spellEnd"/>
-      <w:proofErr w:type="gramEnd"/>
-      <w:r>
-        <w:t>()</w:t>
-      </w:r>
-    </w:p>
-    <w:p>
-      <w:pPr>
-        <w:pStyle w:val="ListParagraph"/>
-        <w:numPr>
-          <w:ilvl w:val="0"/>
-          <w:numId w:val="1"/>
-        </w:numPr>
-      </w:pPr>
-      <w:r>
-        <w:t>Test22.txt</w:t>
-      </w:r>
-    </w:p>
-    <w:p>
-      <w:pPr>
-        <w:pStyle w:val="ListParagraph"/>
-        <w:numPr>
-          <w:ilvl w:val="1"/>
-          <w:numId w:val="1"/>
-        </w:numPr>
-      </w:pPr>
-      <w:r>
-        <w:t>Index out of bounds error</w:t>
-      </w:r>
-    </w:p>
-    <w:p>
-      <w:pPr>
-        <w:pStyle w:val="ListParagraph"/>
-        <w:numPr>
-          <w:ilvl w:val="2"/>
-          <w:numId w:val="1"/>
-        </w:numPr>
-      </w:pPr>
-      <w:r>
-        <w:t>Line 113 in Constr.java</w:t>
-      </w:r>
-    </w:p>
-    <w:p>
-      <w:pPr>
-        <w:pStyle w:val="ListParagraph"/>
-        <w:numPr>
-          <w:ilvl w:val="3"/>
-          <w:numId w:val="1"/>
-        </w:numPr>
-      </w:pPr>
-      <w:proofErr w:type="spellStart"/>
-      <w:r>
-        <w:t>courseLabs.size</w:t>
-      </w:r>
-      <w:proofErr w:type="spellEnd"/>
-      <w:r>
-        <w:t xml:space="preserve">() &gt; </w:t>
-      </w:r>
-      <w:proofErr w:type="spellStart"/>
-      <w:proofErr w:type="gramStart"/>
-      <w:r>
-        <w:t>slots.size</w:t>
-      </w:r>
-      <w:proofErr w:type="spellEnd"/>
-      <w:proofErr w:type="gramEnd"/>
-      <w:r>
-        <w:t>()</w:t>
-      </w:r>
-    </w:p>
-    <w:p>
-      <w:pPr>
-        <w:pStyle w:val="ListParagraph"/>
-        <w:numPr>
-          <w:ilvl w:val="0"/>
-          <w:numId w:val="1"/>
-        </w:numPr>
-      </w:pPr>
-      <w:r>
-        <w:t>Test23.txt</w:t>
-      </w:r>
-    </w:p>
-    <w:p>
-      <w:pPr>
-        <w:pStyle w:val="ListParagraph"/>
-        <w:numPr>
-          <w:ilvl w:val="1"/>
-          <w:numId w:val="1"/>
-        </w:numPr>
-      </w:pPr>
-      <w:r>
-        <w:t>Index out of bounds error</w:t>
-      </w:r>
-    </w:p>
-    <w:p>
-      <w:pPr>
-        <w:pStyle w:val="ListParagraph"/>
-        <w:numPr>
-          <w:ilvl w:val="2"/>
-          <w:numId w:val="1"/>
-        </w:numPr>
-      </w:pPr>
-      <w:r>
-        <w:t>Line 113 in Constr.java</w:t>
-      </w:r>
-    </w:p>
-    <w:p>
-      <w:pPr>
-        <w:pStyle w:val="ListParagraph"/>
-        <w:numPr>
-          <w:ilvl w:val="3"/>
-          <w:numId w:val="1"/>
-        </w:numPr>
-      </w:pPr>
-      <w:proofErr w:type="spellStart"/>
-      <w:r>
-        <w:t>courseLabs.size</w:t>
-      </w:r>
-      <w:proofErr w:type="spellEnd"/>
-      <w:r>
-        <w:t xml:space="preserve">() &gt; </w:t>
-      </w:r>
-      <w:proofErr w:type="spellStart"/>
-      <w:proofErr w:type="gramStart"/>
-      <w:r>
-        <w:t>slots.size</w:t>
-      </w:r>
-      <w:proofErr w:type="spellEnd"/>
-      <w:proofErr w:type="gramEnd"/>
-      <w:r>
-        <w:t>()</w:t>
-      </w:r>
-    </w:p>
-    <w:p/>
-    <w:p>
-      <w:pPr>
-        <w:pStyle w:val="ListParagraph"/>
-        <w:numPr>
-          <w:ilvl w:val="0"/>
-          <w:numId w:val="1"/>
-        </w:numPr>
-      </w:pPr>
-      <w:r>
-        <w:t>Test24.txt</w:t>
-      </w:r>
-    </w:p>
-    <w:p>
-      <w:pPr>
-        <w:pStyle w:val="ListParagraph"/>
-        <w:numPr>
-          <w:ilvl w:val="1"/>
-          <w:numId w:val="1"/>
-        </w:numPr>
-      </w:pPr>
-      <w:r>
-        <w:t>Index out of bounds error</w:t>
-      </w:r>
-    </w:p>
-    <w:p>
-      <w:pPr>
-        <w:pStyle w:val="ListParagraph"/>
-        <w:numPr>
-          <w:ilvl w:val="2"/>
-          <w:numId w:val="1"/>
-        </w:numPr>
-      </w:pPr>
-      <w:r>
-        <w:t xml:space="preserve">Line 48 in Crossover.java </w:t>
-      </w:r>
-      <w:r>
-        <w:tab/>
-      </w:r>
-    </w:p>
-    <w:p>
-      <w:pPr>
-        <w:pStyle w:val="ListParagraph"/>
-        <w:numPr>
-          <w:ilvl w:val="3"/>
-          <w:numId w:val="1"/>
-        </w:numPr>
-      </w:pPr>
-      <w:proofErr w:type="spellStart"/>
-      <w:r>
-        <w:t>courseLabs.size</w:t>
-      </w:r>
-      <w:proofErr w:type="spellEnd"/>
-      <w:r>
-        <w:t xml:space="preserve">() &gt; </w:t>
-      </w:r>
-      <w:proofErr w:type="spellStart"/>
-      <w:proofErr w:type="gramStart"/>
-      <w:r>
-        <w:t>slots.size</w:t>
-      </w:r>
-      <w:proofErr w:type="spellEnd"/>
-      <w:proofErr w:type="gramEnd"/>
-      <w:r>
-        <w:t>(), so index out of bounds error</w:t>
-      </w:r>
-    </w:p>
-    <w:p>
-      <w:pPr>
-        <w:pStyle w:val="ListParagraph"/>
-        <w:numPr>
-          <w:ilvl w:val="0"/>
-          <w:numId w:val="1"/>
-        </w:numPr>
-      </w:pPr>
-      <w:r>
-        <w:t>Test25.txt</w:t>
-      </w:r>
-    </w:p>
-    <w:p>
-      <w:pPr>
-        <w:pStyle w:val="ListParagraph"/>
-        <w:numPr>
-          <w:ilvl w:val="1"/>
-          <w:numId w:val="1"/>
-        </w:numPr>
-      </w:pPr>
-      <w:proofErr w:type="spellStart"/>
-      <w:r>
-        <w:t>Stackoverflow</w:t>
-      </w:r>
-      <w:proofErr w:type="spellEnd"/>
-      <w:r>
-        <w:t xml:space="preserve"> error</w:t>
-      </w:r>
-    </w:p>
-    <w:p>
-      <w:pPr>
-        <w:pStyle w:val="ListParagraph"/>
-        <w:numPr>
-          <w:ilvl w:val="0"/>
-          <w:numId w:val="1"/>
-        </w:numPr>
-      </w:pPr>
-      <w:r>
-        <w:t>Test26.txt</w:t>
-      </w:r>
-    </w:p>
-    <w:p>
-      <w:pPr>
-        <w:pStyle w:val="ListParagraph"/>
-        <w:numPr>
-          <w:ilvl w:val="1"/>
-          <w:numId w:val="1"/>
-        </w:numPr>
-      </w:pPr>
-      <w:r>
-        <w:t>Index out of bounds error</w:t>
-      </w:r>
-    </w:p>
-    <w:p>
-      <w:pPr>
-        <w:pStyle w:val="ListParagraph"/>
-        <w:numPr>
-          <w:ilvl w:val="2"/>
-          <w:numId w:val="1"/>
-        </w:numPr>
-      </w:pPr>
-      <w:r>
-        <w:t>Line 113 in Constr.java</w:t>
-      </w:r>
-    </w:p>
-    <w:p>
-      <w:pPr>
-        <w:pStyle w:val="ListParagraph"/>
-        <w:numPr>
-          <w:ilvl w:val="3"/>
-          <w:numId w:val="1"/>
-        </w:numPr>
-      </w:pPr>
-      <w:proofErr w:type="spellStart"/>
-      <w:r>
-        <w:t>courseLabs.size</w:t>
-      </w:r>
-      <w:proofErr w:type="spellEnd"/>
-      <w:r>
-        <w:t xml:space="preserve">() &gt; </w:t>
-      </w:r>
-      <w:proofErr w:type="spellStart"/>
-      <w:proofErr w:type="gramStart"/>
-      <w:r>
-        <w:t>slots.size</w:t>
-      </w:r>
-      <w:proofErr w:type="spellEnd"/>
-      <w:proofErr w:type="gramEnd"/>
-      <w:r>
-        <w:t>()</w:t>
-      </w:r>
-    </w:p>
-    <w:p>
-      <w:pPr>
-        <w:pStyle w:val="ListParagraph"/>
-        <w:numPr>
-          <w:ilvl w:val="0"/>
-          <w:numId w:val="1"/>
-        </w:numPr>
-      </w:pPr>
-      <w:r>
-        <w:t>Test27.txt</w:t>
-      </w:r>
-    </w:p>
-    <w:p>
-      <w:pPr>
-        <w:pStyle w:val="ListParagraph"/>
-        <w:numPr>
-          <w:ilvl w:val="1"/>
-          <w:numId w:val="1"/>
-        </w:numPr>
-      </w:pPr>
-      <w:r>
-        <w:t>Index out of bounds error</w:t>
-      </w:r>
-    </w:p>
-    <w:p>
-      <w:pPr>
-        <w:pStyle w:val="ListParagraph"/>
-        <w:numPr>
-          <w:ilvl w:val="2"/>
-          <w:numId w:val="1"/>
-        </w:numPr>
-      </w:pPr>
-      <w:r>
-        <w:t>Line 113 in Constr.java</w:t>
-      </w:r>
-    </w:p>
-    <w:p>
-      <w:pPr>
-        <w:pStyle w:val="ListParagraph"/>
-        <w:numPr>
-          <w:ilvl w:val="3"/>
-          <w:numId w:val="1"/>
-        </w:numPr>
-      </w:pPr>
-      <w:proofErr w:type="spellStart"/>
-      <w:r>
-        <w:t>courseLabs.size</w:t>
-      </w:r>
-      <w:proofErr w:type="spellEnd"/>
-      <w:r>
-        <w:t xml:space="preserve">() &gt; </w:t>
-      </w:r>
-      <w:proofErr w:type="spellStart"/>
-      <w:proofErr w:type="gramStart"/>
-      <w:r>
-        <w:t>slots.size</w:t>
-      </w:r>
-      <w:proofErr w:type="spellEnd"/>
-      <w:proofErr w:type="gramEnd"/>
-      <w:r>
-        <w:t>()</w:t>
-      </w:r>
-    </w:p>
-    <w:p>
-      <w:pPr>
-        <w:pStyle w:val="ListParagraph"/>
-        <w:numPr>
-          <w:ilvl w:val="0"/>
-          <w:numId w:val="1"/>
-        </w:numPr>
-      </w:pPr>
-      <w:r>
-        <w:t>Test28.txt</w:t>
-      </w:r>
-    </w:p>
-    <w:p>
-      <w:pPr>
-        <w:pStyle w:val="ListParagraph"/>
-        <w:numPr>
-          <w:ilvl w:val="1"/>
-          <w:numId w:val="1"/>
-        </w:numPr>
-      </w:pPr>
-      <w:r>
-        <w:t>Index out of bounds error</w:t>
-      </w:r>
-    </w:p>
-    <w:p>
-      <w:pPr>
-        <w:pStyle w:val="ListParagraph"/>
-        <w:numPr>
-          <w:ilvl w:val="2"/>
-          <w:numId w:val="1"/>
-        </w:numPr>
-      </w:pPr>
-      <w:r>
-        <w:t xml:space="preserve">Line 48 in Crossover.java </w:t>
-      </w:r>
-      <w:r>
-        <w:tab/>
-      </w:r>
-    </w:p>
-    <w:p>
-      <w:pPr>
-        <w:pStyle w:val="ListParagraph"/>
-        <w:numPr>
-          <w:ilvl w:val="3"/>
-          <w:numId w:val="1"/>
-        </w:numPr>
-      </w:pPr>
-      <w:proofErr w:type="spellStart"/>
-      <w:r>
-        <w:t>courseLabs.size</w:t>
-      </w:r>
-      <w:proofErr w:type="spellEnd"/>
-      <w:r>
-        <w:t xml:space="preserve">() &gt; </w:t>
-      </w:r>
-      <w:proofErr w:type="spellStart"/>
-      <w:proofErr w:type="gramStart"/>
-      <w:r>
-        <w:t>slots.size</w:t>
-      </w:r>
-      <w:proofErr w:type="spellEnd"/>
-      <w:proofErr w:type="gramEnd"/>
-      <w:r>
-        <w:t>(), so index out of bounds error</w:t>
-      </w:r>
-    </w:p>
-    <w:p>
-      <w:pPr>
-        <w:pStyle w:val="ListParagraph"/>
-        <w:numPr>
-          <w:ilvl w:val="0"/>
-          <w:numId w:val="1"/>
-        </w:numPr>
-      </w:pPr>
-      <w:r>
-        <w:t>Test29.txt</w:t>
-      </w:r>
-    </w:p>
-    <w:p>
-      <w:pPr>
-        <w:pStyle w:val="ListParagraph"/>
-        <w:numPr>
-          <w:ilvl w:val="1"/>
-          <w:numId w:val="1"/>
-        </w:numPr>
-      </w:pPr>
-      <w:r>
-        <w:t>Index out of bounds error</w:t>
-      </w:r>
-    </w:p>
-    <w:p>
-      <w:pPr>
-        <w:pStyle w:val="ListParagraph"/>
-        <w:numPr>
-          <w:ilvl w:val="2"/>
-          <w:numId w:val="1"/>
-        </w:numPr>
-      </w:pPr>
-      <w:r>
+        <w:lastRenderedPageBreak/>
         <w:t>Line 113 in Constr.java</w:t>
       </w:r>
     </w:p>

</xml_diff>